<commit_message>
Issue 1 Vol 14. Add new log. Add citation list. Some info changes
</commit_message>
<xml_diff>
--- a/content/full/eng_contents_example.docx
+++ b/content/full/eng_contents_example.docx
@@ -68,6 +68,25 @@
       </w:r>
       <w:r>
         <w:rPr>
+          <w:bCs/>
+          <w:sz w:val="28"/>
+          <w:szCs w:val="28"/>
+          <w:lang w:val="en-US"/>
+        </w:rPr>
+        <w:t>Professor, Head of Chair</w:t>
+      </w:r>
+      <w:r>
+        <w:rPr>
+          <w:b/>
+          <w:bCs/>
+          <w:sz w:val="28"/>
+          <w:szCs w:val="28"/>
+          <w:lang w:val="en-US"/>
+        </w:rPr>
+        <w:t xml:space="preserve">, </w:t>
+      </w:r>
+      <w:r>
+        <w:rPr>
           <w:sz w:val="28"/>
           <w:szCs w:val="28"/>
           <w:lang w:val="en-US"/>
@@ -108,6 +127,25 @@
       </w:r>
       <w:r>
         <w:rPr>
+          <w:bCs/>
+          <w:sz w:val="28"/>
+          <w:szCs w:val="28"/>
+          <w:lang w:val="en-US"/>
+        </w:rPr>
+        <w:t>Associate Professor,</w:t>
+      </w:r>
+      <w:r>
+        <w:rPr>
+          <w:b/>
+          <w:bCs/>
+          <w:sz w:val="28"/>
+          <w:szCs w:val="28"/>
+          <w:lang w:val="en-US"/>
+        </w:rPr>
+        <w:t xml:space="preserve"> </w:t>
+      </w:r>
+      <w:r>
+        <w:rPr>
           <w:sz w:val="28"/>
           <w:szCs w:val="28"/>
           <w:lang w:val="en-US"/>
@@ -145,6 +183,25 @@
           <w:lang w:val="en-US"/>
         </w:rPr>
         <w:t xml:space="preserve">, </w:t>
+      </w:r>
+      <w:r>
+        <w:rPr>
+          <w:bCs/>
+          <w:sz w:val="28"/>
+          <w:szCs w:val="28"/>
+          <w:lang w:val="en-US"/>
+        </w:rPr>
+        <w:t>Postgraduate Student,</w:t>
+      </w:r>
+      <w:r>
+        <w:rPr>
+          <w:b/>
+          <w:bCs/>
+          <w:sz w:val="28"/>
+          <w:szCs w:val="28"/>
+          <w:lang w:val="en-US"/>
+        </w:rPr>
+        <w:t xml:space="preserve"> </w:t>
       </w:r>
       <w:r>
         <w:rPr>
@@ -255,7 +312,6 @@
         </w:rPr>
       </w:pPr>
       <w:commentRangeStart w:id="1"/>
-      <w:proofErr w:type="spellStart"/>
       <w:r>
         <w:rPr>
           <w:b/>
@@ -264,6 +320,27 @@
           <w:szCs w:val="28"/>
           <w:lang w:val="en-US"/>
         </w:rPr>
+        <w:t>Alexander Yu.</w:t>
+      </w:r>
+      <w:r>
+        <w:rPr>
+          <w:b/>
+          <w:bCs/>
+          <w:sz w:val="28"/>
+          <w:szCs w:val="28"/>
+          <w:lang w:val="en-US"/>
+        </w:rPr>
+        <w:t xml:space="preserve"> </w:t>
+      </w:r>
+      <w:proofErr w:type="spellStart"/>
+      <w:r>
+        <w:rPr>
+          <w:b/>
+          <w:bCs/>
+          <w:sz w:val="28"/>
+          <w:szCs w:val="28"/>
+          <w:lang w:val="en-US"/>
+        </w:rPr>
         <w:t>Aleksandrov</w:t>
       </w:r>
       <w:proofErr w:type="spellEnd"/>
@@ -275,7 +352,7 @@
           <w:szCs w:val="28"/>
           <w:lang w:val="en-US"/>
         </w:rPr>
-        <w:t xml:space="preserve"> Alexander Yu., </w:t>
+        <w:t xml:space="preserve">, </w:t>
       </w:r>
       <w:r>
         <w:rPr>
@@ -304,23 +381,21 @@
           <w:lang w:val="en-US"/>
         </w:rPr>
       </w:pPr>
-      <w:proofErr w:type="gramStart"/>
-      <w:r>
-        <w:rPr>
-          <w:sz w:val="28"/>
-          <w:szCs w:val="28"/>
-          <w:lang w:val="en-US"/>
-        </w:rPr>
-        <w:t>e-mail</w:t>
-      </w:r>
-      <w:proofErr w:type="gramEnd"/>
-      <w:r>
-        <w:rPr>
-          <w:sz w:val="28"/>
-          <w:szCs w:val="28"/>
-          <w:lang w:val="en-US"/>
-        </w:rPr>
-        <w:t>: alex43102006@yandex.ru</w:t>
+      <w:r>
+        <w:rPr>
+          <w:sz w:val="28"/>
+          <w:szCs w:val="28"/>
+          <w:lang w:val="en-US"/>
+        </w:rPr>
+        <w:t>E</w:t>
+      </w:r>
+      <w:r>
+        <w:rPr>
+          <w:sz w:val="28"/>
+          <w:szCs w:val="28"/>
+          <w:lang w:val="en-US"/>
+        </w:rPr>
+        <w:t>-mail: alex43102006@yandex.ru</w:t>
       </w:r>
     </w:p>
     <w:p>
@@ -343,7 +418,18 @@
           <w:szCs w:val="28"/>
           <w:lang w:val="en-US"/>
         </w:rPr>
-        <w:t xml:space="preserve">Received on August </w:t>
+        <w:t xml:space="preserve">Received on </w:t>
+      </w:r>
+      <w:commentRangeStart w:id="2"/>
+      <w:r>
+        <w:rPr>
+          <w:i/>
+          <w:iCs/>
+          <w:sz w:val="28"/>
+          <w:szCs w:val="28"/>
+          <w:lang w:val="en-US"/>
+        </w:rPr>
+        <w:t xml:space="preserve">August </w:t>
       </w:r>
       <w:r>
         <w:rPr>
@@ -363,17 +449,24 @@
           <w:szCs w:val="28"/>
           <w:lang w:val="en-US"/>
         </w:rPr>
-        <w:t>, 201</w:t>
-      </w:r>
-      <w:r>
-        <w:rPr>
-          <w:i/>
-          <w:iCs/>
-          <w:sz w:val="28"/>
-          <w:szCs w:val="28"/>
-          <w:lang w:val="en-US"/>
-        </w:rPr>
-        <w:t>8</w:t>
+        <w:t>, 20</w:t>
+      </w:r>
+      <w:r>
+        <w:rPr>
+          <w:i/>
+          <w:iCs/>
+          <w:sz w:val="28"/>
+          <w:szCs w:val="28"/>
+          <w:lang w:val="en-US"/>
+        </w:rPr>
+        <w:t>22</w:t>
+      </w:r>
+      <w:commentRangeEnd w:id="2"/>
+      <w:r>
+        <w:rPr>
+          <w:rStyle w:val="a5"/>
+        </w:rPr>
+        <w:commentReference w:id="2"/>
       </w:r>
     </w:p>
     <w:p>
@@ -385,6 +478,7 @@
         <w:rPr>
           <w:sz w:val="28"/>
           <w:szCs w:val="28"/>
+          <w:lang w:val="en-US"/>
         </w:rPr>
       </w:pPr>
       <w:r>
@@ -415,16 +509,17 @@
           <w:szCs w:val="28"/>
           <w:lang w:val="en-US"/>
         </w:rPr>
-        <w:t>, 201</w:t>
-      </w:r>
-      <w:r>
-        <w:rPr>
-          <w:i/>
-          <w:iCs/>
-          <w:sz w:val="28"/>
-          <w:szCs w:val="28"/>
-        </w:rPr>
-        <w:t>8</w:t>
+        <w:t>, 20</w:t>
+      </w:r>
+      <w:r>
+        <w:rPr>
+          <w:i/>
+          <w:iCs/>
+          <w:sz w:val="28"/>
+          <w:szCs w:val="28"/>
+          <w:lang w:val="en-US"/>
+        </w:rPr>
+        <w:t>22</w:t>
       </w:r>
     </w:p>
     <w:p>
@@ -438,7 +533,7 @@
           <w:lang w:val="en-US"/>
         </w:rPr>
       </w:pPr>
-      <w:commentRangeStart w:id="2"/>
+      <w:commentRangeStart w:id="3"/>
       <w:r>
         <w:rPr>
           <w:i/>
@@ -620,12 +715,12 @@
         </w:rPr>
         <w:t xml:space="preserve"> function constructing for the original family of </w:t>
       </w:r>
-      <w:commentRangeEnd w:id="2"/>
+      <w:commentRangeEnd w:id="3"/>
       <w:r>
         <w:rPr>
           <w:rStyle w:val="a5"/>
         </w:rPr>
-        <w:commentReference w:id="2"/>
+        <w:commentReference w:id="3"/>
       </w:r>
       <w:r>
         <w:rPr>
@@ -718,7 +813,18 @@
           <w:szCs w:val="28"/>
           <w:lang w:val="en-US"/>
         </w:rPr>
-        <w:t xml:space="preserve">with a special structure to that for an auxiliary family of subsystems of dimension </w:t>
+        <w:t xml:space="preserve">with a special structure to that for an auxiliary </w:t>
+      </w:r>
+      <w:r>
+        <w:rPr>
+          <w:i/>
+          <w:iCs/>
+          <w:sz w:val="28"/>
+          <w:szCs w:val="28"/>
+          <w:lang w:val="en-US"/>
+        </w:rPr>
+        <w:lastRenderedPageBreak/>
+        <w:t xml:space="preserve">family of subsystems of dimension </w:t>
       </w:r>
       <w:r>
         <w:rPr>
@@ -801,18 +907,7 @@
           <w:szCs w:val="28"/>
           <w:lang w:val="en-US"/>
         </w:rPr>
-        <w:t xml:space="preserve">which, generally, do not possess a special </w:t>
-      </w:r>
-      <w:r>
-        <w:rPr>
-          <w:i/>
-          <w:iCs/>
-          <w:sz w:val="28"/>
-          <w:szCs w:val="28"/>
-          <w:lang w:val="en-US"/>
-        </w:rPr>
-        <w:lastRenderedPageBreak/>
-        <w:t>structure. The problem of stabilization of the equilibrium position of a system for any switching mode scaling the potential with the aid of small forces of radial correction is considered. For a model of the magnetic bearing of a rotor with nonlinear switched circular forces, the stabilizing feedback control law is constructed by the use of linear gyroscopic and nonlinear dissipative forces.</w:t>
+        <w:t>which, generally, do not possess a special structure. The problem of stabilization of the equilibrium position of a system for any switching mode scaling the potential with the aid of small forces of radial correction is considered. For a model of the magnetic bearing of a rotor with nonlinear switched circular forces, the stabilizing feedback control law is constructed by the use of linear gyroscopic and nonlinear dissipative forces.</w:t>
       </w:r>
     </w:p>
     <w:p>
@@ -882,7 +977,7 @@
           <w:lang w:val="en-US"/>
         </w:rPr>
       </w:pPr>
-      <w:commentRangeStart w:id="3"/>
+      <w:commentRangeStart w:id="4"/>
       <w:r>
         <w:rPr>
           <w:b/>
@@ -913,12 +1008,12 @@
         </w:rPr>
         <w:t>This work was supported by the Russian Foundation for Basic Research, project nos. 13-08-00948 and 15-08-066 and by the Saint Petersburg State University (project nos. 9.38.674.2013 and 9.37.157.2014)</w:t>
       </w:r>
-      <w:commentRangeEnd w:id="3"/>
+      <w:commentRangeEnd w:id="4"/>
       <w:r>
         <w:rPr>
           <w:rStyle w:val="a5"/>
         </w:rPr>
-        <w:commentReference w:id="3"/>
+        <w:commentReference w:id="4"/>
       </w:r>
     </w:p>
     <w:p>
@@ -1097,16 +1192,16 @@
           <w:szCs w:val="28"/>
           <w:lang w:val="en-US"/>
         </w:rPr>
-        <w:t>201</w:t>
-      </w:r>
-      <w:r>
-        <w:rPr>
-          <w:iCs/>
-          <w:sz w:val="28"/>
-          <w:szCs w:val="28"/>
-          <w:lang w:val="en-US"/>
-        </w:rPr>
-        <w:t>7</w:t>
+        <w:t>20</w:t>
+      </w:r>
+      <w:r>
+        <w:rPr>
+          <w:iCs/>
+          <w:sz w:val="28"/>
+          <w:szCs w:val="28"/>
+          <w:lang w:val="en-US"/>
+        </w:rPr>
+        <w:t>23</w:t>
       </w:r>
       <w:r>
         <w:rPr>
@@ -1124,7 +1219,7 @@
           <w:szCs w:val="28"/>
           <w:lang w:val="en-US"/>
         </w:rPr>
-        <w:t>8</w:t>
+        <w:t>14</w:t>
       </w:r>
       <w:r>
         <w:rPr>
@@ -1203,7 +1298,13 @@
         <w:rPr>
           <w:lang w:val="en-US"/>
         </w:rPr>
-        <w:t>: 10.17587/prin.8</w:t>
+        <w:t>: 10.17587/prin.</w:t>
+      </w:r>
+      <w:r>
+        <w:rPr>
+          <w:lang w:val="en-US"/>
+        </w:rPr>
+        <w:t>14</w:t>
       </w:r>
       <w:r>
         <w:rPr>
@@ -1257,7 +1358,7 @@
         </w:rPr>
         <w:t>1</w:t>
       </w:r>
-      <w:commentRangeStart w:id="4"/>
+      <w:commentRangeStart w:id="5"/>
       <w:r>
         <w:rPr>
           <w:rStyle w:val="a4"/>
@@ -1306,12 +1407,12 @@
         </w:rPr>
         <w:t xml:space="preserve"> K., King C.</w:t>
       </w:r>
-      <w:commentRangeEnd w:id="4"/>
+      <w:commentRangeEnd w:id="5"/>
       <w:r>
         <w:rPr>
           <w:rStyle w:val="a5"/>
         </w:rPr>
-        <w:commentReference w:id="4"/>
+        <w:commentReference w:id="5"/>
       </w:r>
       <w:r>
         <w:rPr>
@@ -1321,7 +1422,7 @@
         </w:rPr>
         <w:t xml:space="preserve"> Stability Criteria for Switched and Hybrid Systems, </w:t>
       </w:r>
-      <w:commentRangeStart w:id="5"/>
+      <w:commentRangeStart w:id="6"/>
       <w:r>
         <w:rPr>
           <w:i/>
@@ -1339,12 +1440,12 @@
         </w:rPr>
         <w:t xml:space="preserve">, </w:t>
       </w:r>
-      <w:commentRangeEnd w:id="5"/>
+      <w:commentRangeEnd w:id="6"/>
       <w:r>
         <w:rPr>
           <w:rStyle w:val="a5"/>
         </w:rPr>
-        <w:commentReference w:id="5"/>
+        <w:commentReference w:id="6"/>
       </w:r>
       <w:r>
         <w:rPr>
@@ -1363,7 +1464,6 @@
         <w:rPr>
           <w:sz w:val="28"/>
           <w:szCs w:val="28"/>
-          <w:lang w:val="en-US"/>
         </w:rPr>
       </w:pPr>
       <w:r>
@@ -1445,6 +1545,40 @@
           <w:lang w:val="en-US"/>
         </w:rPr>
         <w:t>, 2009, vol. 54, no. 2, pp. 308-322.</w:t>
+      </w:r>
+      <w:r>
+        <w:rPr>
+          <w:sz w:val="28"/>
+          <w:szCs w:val="28"/>
+        </w:rPr>
+        <w:t xml:space="preserve"> </w:t>
+      </w:r>
+      <w:commentRangeStart w:id="7"/>
+      <w:proofErr w:type="spellStart"/>
+      <w:r>
+        <w:t>DOI</w:t>
+      </w:r>
+      <w:proofErr w:type="spellEnd"/>
+      <w:r>
+        <w:t>:</w:t>
+      </w:r>
+      <w:r>
+        <w:t xml:space="preserve"> </w:t>
+      </w:r>
+      <w:hyperlink r:id="rId6" w:tgtFrame="_blank" w:history="1">
+        <w:r>
+          <w:rPr>
+            <w:rStyle w:val="a3"/>
+          </w:rPr>
+          <w:t>10.1109/TAC.2008.2012009</w:t>
+        </w:r>
+      </w:hyperlink>
+      <w:commentRangeEnd w:id="7"/>
+      <w:r>
+        <w:rPr>
+          <w:rStyle w:val="a5"/>
+        </w:rPr>
+        <w:commentReference w:id="7"/>
       </w:r>
     </w:p>
     <w:p>
@@ -1459,6 +1593,7 @@
           <w:lang w:val="en-US"/>
         </w:rPr>
       </w:pPr>
+      <w:proofErr w:type="gramStart"/>
       <w:r>
         <w:rPr>
           <w:rStyle w:val="a4"/>
@@ -1509,20 +1644,17 @@
           <w:szCs w:val="28"/>
           <w:lang w:val="en-US"/>
         </w:rPr>
-        <w:t xml:space="preserve">Switching in Systems and </w:t>
-      </w:r>
-      <w:proofErr w:type="spellStart"/>
+        <w:t>Switching in Systems and Control</w:t>
+      </w:r>
       <w:r>
         <w:rPr>
           <w:rStyle w:val="fn"/>
-          <w:i/>
-          <w:sz w:val="28"/>
-          <w:szCs w:val="28"/>
-          <w:lang w:val="en-US"/>
-        </w:rPr>
-        <w:t>Control</w:t>
-      </w:r>
-      <w:proofErr w:type="gramStart"/>
+          <w:sz w:val="28"/>
+          <w:szCs w:val="28"/>
+          <w:lang w:val="en-US"/>
+        </w:rPr>
+        <w:t>,</w:t>
+      </w:r>
       <w:r>
         <w:rPr>
           <w:rStyle w:val="fn"/>
@@ -1530,6 +1662,22 @@
           <w:szCs w:val="28"/>
           <w:lang w:val="en-US"/>
         </w:rPr>
+        <w:t xml:space="preserve"> </w:t>
+      </w:r>
+      <w:r>
+        <w:rPr>
+          <w:sz w:val="28"/>
+          <w:szCs w:val="28"/>
+          <w:lang w:val="en-US"/>
+        </w:rPr>
+        <w:t>Boston, MA</w:t>
+      </w:r>
+      <w:r>
+        <w:rPr>
+          <w:sz w:val="28"/>
+          <w:szCs w:val="28"/>
+          <w:lang w:val="en-US"/>
+        </w:rPr>
         <w:t>,</w:t>
       </w:r>
       <w:r>
@@ -1538,60 +1686,42 @@
           <w:szCs w:val="28"/>
           <w:lang w:val="en-US"/>
         </w:rPr>
-        <w:t>Boston</w:t>
-      </w:r>
-      <w:proofErr w:type="spellEnd"/>
-      <w:proofErr w:type="gramEnd"/>
-      <w:r>
-        <w:rPr>
-          <w:sz w:val="28"/>
-          <w:szCs w:val="28"/>
-          <w:lang w:val="en-US"/>
-        </w:rPr>
-        <w:t>, MA</w:t>
-      </w:r>
-      <w:r>
-        <w:rPr>
-          <w:sz w:val="28"/>
-          <w:szCs w:val="28"/>
-          <w:lang w:val="en-US"/>
+        <w:t xml:space="preserve"> </w:t>
+      </w:r>
+      <w:proofErr w:type="spellStart"/>
+      <w:r>
+        <w:rPr>
+          <w:sz w:val="28"/>
+          <w:szCs w:val="28"/>
+          <w:lang w:val="en-US"/>
+        </w:rPr>
+        <w:t>Birkhauser</w:t>
+      </w:r>
+      <w:proofErr w:type="spellEnd"/>
+      <w:r>
+        <w:rPr>
+          <w:sz w:val="28"/>
+          <w:szCs w:val="28"/>
+          <w:lang w:val="en-US"/>
+        </w:rPr>
+        <w:t>, 2003</w:t>
+      </w:r>
+      <w:r>
+        <w:rPr>
+          <w:sz w:val="28"/>
+          <w:szCs w:val="28"/>
         </w:rPr>
         <w:t>,</w:t>
       </w:r>
-      <w:r>
-        <w:rPr>
-          <w:sz w:val="28"/>
-          <w:szCs w:val="28"/>
-          <w:lang w:val="en-US"/>
-        </w:rPr>
-        <w:t xml:space="preserve"> </w:t>
-      </w:r>
-      <w:proofErr w:type="spellStart"/>
-      <w:r>
-        <w:rPr>
-          <w:sz w:val="28"/>
-          <w:szCs w:val="28"/>
-          <w:lang w:val="en-US"/>
-        </w:rPr>
-        <w:t>Birkhauser</w:t>
-      </w:r>
-      <w:proofErr w:type="spellEnd"/>
-      <w:r>
-        <w:rPr>
-          <w:sz w:val="28"/>
-          <w:szCs w:val="28"/>
-          <w:lang w:val="en-US"/>
-        </w:rPr>
-        <w:t xml:space="preserve">, 2003. </w:t>
-      </w:r>
-      <w:proofErr w:type="gramStart"/>
-      <w:r>
-        <w:rPr>
-          <w:sz w:val="28"/>
-          <w:szCs w:val="28"/>
-          <w:lang w:val="en-US"/>
-        </w:rPr>
-        <w:t>233 p.</w:t>
+      <w:bookmarkStart w:id="8" w:name="_GoBack"/>
+      <w:bookmarkEnd w:id="8"/>
+      <w:r>
+        <w:rPr>
+          <w:sz w:val="28"/>
+          <w:szCs w:val="28"/>
+          <w:lang w:val="en-US"/>
+        </w:rPr>
+        <w:t xml:space="preserve"> 233 p.</w:t>
       </w:r>
       <w:proofErr w:type="gramEnd"/>
     </w:p>
@@ -1806,7 +1936,7 @@
         </w:rPr>
         <w:t xml:space="preserve"> </w:t>
       </w:r>
-      <w:commentRangeStart w:id="6"/>
+      <w:commentRangeStart w:id="9"/>
       <w:r>
         <w:rPr>
           <w:sz w:val="28"/>
@@ -1851,14 +1981,14 @@
         </w:rPr>
         <w:t xml:space="preserve">, </w:t>
       </w:r>
-      <w:commentRangeEnd w:id="6"/>
+      <w:commentRangeEnd w:id="9"/>
       <w:r>
         <w:rPr>
           <w:rStyle w:val="a5"/>
         </w:rPr>
-        <w:commentReference w:id="6"/>
-      </w:r>
-      <w:commentRangeStart w:id="7"/>
+        <w:commentReference w:id="9"/>
+      </w:r>
+      <w:commentRangeStart w:id="10"/>
       <w:proofErr w:type="spellStart"/>
       <w:r>
         <w:rPr>
@@ -1909,12 +2039,12 @@
         </w:rPr>
         <w:t>Telemehanik</w:t>
       </w:r>
-      <w:commentRangeEnd w:id="7"/>
+      <w:commentRangeEnd w:id="10"/>
       <w:r>
         <w:rPr>
           <w:rStyle w:val="a5"/>
         </w:rPr>
-        <w:commentReference w:id="7"/>
+        <w:commentReference w:id="10"/>
       </w:r>
       <w:r>
         <w:rPr>
@@ -2371,6 +2501,7 @@
         </w:rPr>
         <w:t xml:space="preserve">, 2009, no. 4, pp. 13-23 </w:t>
       </w:r>
+      <w:commentRangeStart w:id="11"/>
       <w:r>
         <w:rPr>
           <w:sz w:val="28"/>
@@ -2378,6 +2509,223 @@
           <w:lang w:val="en-US"/>
         </w:rPr>
         <w:t>(in Russian).</w:t>
+      </w:r>
+      <w:commentRangeEnd w:id="11"/>
+      <w:proofErr w:type="gramEnd"/>
+      <w:r>
+        <w:rPr>
+          <w:rStyle w:val="a5"/>
+        </w:rPr>
+        <w:commentReference w:id="11"/>
+      </w:r>
+    </w:p>
+    <w:p>
+      <w:pPr>
+        <w:autoSpaceDE w:val="0"/>
+        <w:autoSpaceDN w:val="0"/>
+        <w:adjustRightInd w:val="0"/>
+        <w:spacing w:line="276" w:lineRule="auto"/>
+        <w:ind w:firstLine="539"/>
+        <w:jc w:val="both"/>
+        <w:rPr>
+          <w:iCs/>
+          <w:sz w:val="28"/>
+          <w:szCs w:val="28"/>
+          <w:lang w:val="en-US"/>
+        </w:rPr>
+      </w:pPr>
+      <w:r>
+        <w:rPr>
+          <w:iCs/>
+          <w:sz w:val="28"/>
+          <w:szCs w:val="28"/>
+          <w:lang w:val="en-US"/>
+        </w:rPr>
+        <w:lastRenderedPageBreak/>
+        <w:t xml:space="preserve">8. </w:t>
+      </w:r>
+      <w:proofErr w:type="spellStart"/>
+      <w:r>
+        <w:rPr>
+          <w:b/>
+          <w:iCs/>
+          <w:sz w:val="28"/>
+          <w:szCs w:val="28"/>
+          <w:lang w:val="en-US"/>
+        </w:rPr>
+        <w:t>Aleksandrov</w:t>
+      </w:r>
+      <w:proofErr w:type="spellEnd"/>
+      <w:r>
+        <w:rPr>
+          <w:b/>
+          <w:iCs/>
+          <w:sz w:val="28"/>
+          <w:szCs w:val="28"/>
+          <w:lang w:val="en-US"/>
+        </w:rPr>
+        <w:t xml:space="preserve"> A. </w:t>
+      </w:r>
+      <w:proofErr w:type="spellStart"/>
+      <w:r>
+        <w:rPr>
+          <w:b/>
+          <w:iCs/>
+          <w:sz w:val="28"/>
+          <w:szCs w:val="28"/>
+          <w:lang w:val="en-US"/>
+        </w:rPr>
+        <w:t>Ju</w:t>
+      </w:r>
+      <w:proofErr w:type="spellEnd"/>
+      <w:r>
+        <w:rPr>
+          <w:b/>
+          <w:iCs/>
+          <w:sz w:val="28"/>
+          <w:szCs w:val="28"/>
+          <w:lang w:val="en-US"/>
+        </w:rPr>
+        <w:t xml:space="preserve">., </w:t>
+      </w:r>
+      <w:proofErr w:type="spellStart"/>
+      <w:r>
+        <w:rPr>
+          <w:b/>
+          <w:iCs/>
+          <w:sz w:val="28"/>
+          <w:szCs w:val="28"/>
+          <w:lang w:val="en-US"/>
+        </w:rPr>
+        <w:t>Kosov</w:t>
+      </w:r>
+      <w:proofErr w:type="spellEnd"/>
+      <w:r>
+        <w:rPr>
+          <w:b/>
+          <w:iCs/>
+          <w:sz w:val="28"/>
+          <w:szCs w:val="28"/>
+          <w:lang w:val="en-US"/>
+        </w:rPr>
+        <w:t xml:space="preserve"> A. A.</w:t>
+      </w:r>
+      <w:r>
+        <w:rPr>
+          <w:b/>
+          <w:sz w:val="28"/>
+          <w:szCs w:val="28"/>
+          <w:lang w:val="en-US"/>
+        </w:rPr>
+        <w:t xml:space="preserve"> </w:t>
+      </w:r>
+      <w:r>
+        <w:rPr>
+          <w:iCs/>
+          <w:sz w:val="28"/>
+          <w:szCs w:val="28"/>
+          <w:lang w:val="en-US"/>
+        </w:rPr>
+        <w:t>On the stability and stabilization of nonlinear nonstationary mechanical systems</w:t>
+      </w:r>
+      <w:proofErr w:type="gramStart"/>
+      <w:r>
+        <w:rPr>
+          <w:iCs/>
+          <w:sz w:val="28"/>
+          <w:szCs w:val="28"/>
+          <w:lang w:val="en-US"/>
+        </w:rPr>
+        <w:t xml:space="preserve">, </w:t>
+      </w:r>
+      <w:r>
+        <w:rPr>
+          <w:sz w:val="28"/>
+          <w:szCs w:val="28"/>
+          <w:lang w:val="en-US"/>
+        </w:rPr>
+        <w:t xml:space="preserve"> </w:t>
+      </w:r>
+      <w:proofErr w:type="spellStart"/>
+      <w:r>
+        <w:rPr>
+          <w:i/>
+          <w:sz w:val="28"/>
+          <w:szCs w:val="28"/>
+          <w:lang w:val="en-US"/>
+        </w:rPr>
+        <w:t>Prikl</w:t>
+      </w:r>
+      <w:proofErr w:type="spellEnd"/>
+      <w:proofErr w:type="gramEnd"/>
+      <w:r>
+        <w:rPr>
+          <w:i/>
+          <w:sz w:val="28"/>
+          <w:szCs w:val="28"/>
+          <w:lang w:val="en-US"/>
+        </w:rPr>
+        <w:t xml:space="preserve">. </w:t>
+      </w:r>
+      <w:proofErr w:type="spellStart"/>
+      <w:proofErr w:type="gramStart"/>
+      <w:r>
+        <w:rPr>
+          <w:i/>
+          <w:sz w:val="28"/>
+          <w:szCs w:val="28"/>
+          <w:lang w:val="en-US"/>
+        </w:rPr>
+        <w:t>Matematika</w:t>
+      </w:r>
+      <w:proofErr w:type="spellEnd"/>
+      <w:r>
+        <w:rPr>
+          <w:i/>
+          <w:sz w:val="28"/>
+          <w:szCs w:val="28"/>
+          <w:lang w:val="en-US"/>
+        </w:rPr>
+        <w:t xml:space="preserve"> </w:t>
+      </w:r>
+      <w:proofErr w:type="spellStart"/>
+      <w:r>
+        <w:rPr>
+          <w:i/>
+          <w:sz w:val="28"/>
+          <w:szCs w:val="28"/>
+          <w:lang w:val="en-US"/>
+        </w:rPr>
+        <w:t>i</w:t>
+      </w:r>
+      <w:proofErr w:type="spellEnd"/>
+      <w:r>
+        <w:rPr>
+          <w:i/>
+          <w:sz w:val="28"/>
+          <w:szCs w:val="28"/>
+          <w:lang w:val="en-US"/>
+        </w:rPr>
+        <w:t xml:space="preserve"> </w:t>
+      </w:r>
+      <w:proofErr w:type="spellStart"/>
+      <w:r>
+        <w:rPr>
+          <w:i/>
+          <w:sz w:val="28"/>
+          <w:szCs w:val="28"/>
+          <w:lang w:val="en-US"/>
+        </w:rPr>
+        <w:t>Mehanika</w:t>
+      </w:r>
+      <w:proofErr w:type="spellEnd"/>
+      <w:r>
+        <w:rPr>
+          <w:sz w:val="28"/>
+          <w:szCs w:val="28"/>
+          <w:lang w:val="en-US"/>
+        </w:rPr>
+        <w:t>, 2010, vol. 74, no. 5, pp. 774-788 (in Russian).</w:t>
       </w:r>
       <w:proofErr w:type="gramEnd"/>
     </w:p>
@@ -2390,216 +2738,6 @@
         <w:ind w:firstLine="539"/>
         <w:jc w:val="both"/>
         <w:rPr>
-          <w:iCs/>
-          <w:sz w:val="28"/>
-          <w:szCs w:val="28"/>
-          <w:lang w:val="en-US"/>
-        </w:rPr>
-      </w:pPr>
-      <w:r>
-        <w:rPr>
-          <w:iCs/>
-          <w:sz w:val="28"/>
-          <w:szCs w:val="28"/>
-          <w:lang w:val="en-US"/>
-        </w:rPr>
-        <w:lastRenderedPageBreak/>
-        <w:t xml:space="preserve">8. </w:t>
-      </w:r>
-      <w:proofErr w:type="spellStart"/>
-      <w:r>
-        <w:rPr>
-          <w:b/>
-          <w:iCs/>
-          <w:sz w:val="28"/>
-          <w:szCs w:val="28"/>
-          <w:lang w:val="en-US"/>
-        </w:rPr>
-        <w:t>Aleksandrov</w:t>
-      </w:r>
-      <w:proofErr w:type="spellEnd"/>
-      <w:r>
-        <w:rPr>
-          <w:b/>
-          <w:iCs/>
-          <w:sz w:val="28"/>
-          <w:szCs w:val="28"/>
-          <w:lang w:val="en-US"/>
-        </w:rPr>
-        <w:t xml:space="preserve"> A. </w:t>
-      </w:r>
-      <w:proofErr w:type="spellStart"/>
-      <w:r>
-        <w:rPr>
-          <w:b/>
-          <w:iCs/>
-          <w:sz w:val="28"/>
-          <w:szCs w:val="28"/>
-          <w:lang w:val="en-US"/>
-        </w:rPr>
-        <w:t>Ju</w:t>
-      </w:r>
-      <w:proofErr w:type="spellEnd"/>
-      <w:r>
-        <w:rPr>
-          <w:b/>
-          <w:iCs/>
-          <w:sz w:val="28"/>
-          <w:szCs w:val="28"/>
-          <w:lang w:val="en-US"/>
-        </w:rPr>
-        <w:t xml:space="preserve">., </w:t>
-      </w:r>
-      <w:proofErr w:type="spellStart"/>
-      <w:r>
-        <w:rPr>
-          <w:b/>
-          <w:iCs/>
-          <w:sz w:val="28"/>
-          <w:szCs w:val="28"/>
-          <w:lang w:val="en-US"/>
-        </w:rPr>
-        <w:t>Kosov</w:t>
-      </w:r>
-      <w:proofErr w:type="spellEnd"/>
-      <w:r>
-        <w:rPr>
-          <w:b/>
-          <w:iCs/>
-          <w:sz w:val="28"/>
-          <w:szCs w:val="28"/>
-          <w:lang w:val="en-US"/>
-        </w:rPr>
-        <w:t xml:space="preserve"> A. A.</w:t>
-      </w:r>
-      <w:r>
-        <w:rPr>
-          <w:b/>
-          <w:sz w:val="28"/>
-          <w:szCs w:val="28"/>
-          <w:lang w:val="en-US"/>
-        </w:rPr>
-        <w:t xml:space="preserve"> </w:t>
-      </w:r>
-      <w:r>
-        <w:rPr>
-          <w:iCs/>
-          <w:sz w:val="28"/>
-          <w:szCs w:val="28"/>
-          <w:lang w:val="en-US"/>
-        </w:rPr>
-        <w:t>On the stability and stabilization of nonlinear nonstationary mechanical systems</w:t>
-      </w:r>
-      <w:proofErr w:type="gramStart"/>
-      <w:r>
-        <w:rPr>
-          <w:iCs/>
-          <w:sz w:val="28"/>
-          <w:szCs w:val="28"/>
-          <w:lang w:val="en-US"/>
-        </w:rPr>
-        <w:t xml:space="preserve">, </w:t>
-      </w:r>
-      <w:r>
-        <w:rPr>
-          <w:sz w:val="28"/>
-          <w:szCs w:val="28"/>
-          <w:lang w:val="en-US"/>
-        </w:rPr>
-        <w:t xml:space="preserve"> </w:t>
-      </w:r>
-      <w:proofErr w:type="spellStart"/>
-      <w:r>
-        <w:rPr>
-          <w:i/>
-          <w:sz w:val="28"/>
-          <w:szCs w:val="28"/>
-          <w:lang w:val="en-US"/>
-        </w:rPr>
-        <w:t>Prikl</w:t>
-      </w:r>
-      <w:proofErr w:type="spellEnd"/>
-      <w:proofErr w:type="gramEnd"/>
-      <w:r>
-        <w:rPr>
-          <w:i/>
-          <w:sz w:val="28"/>
-          <w:szCs w:val="28"/>
-          <w:lang w:val="en-US"/>
-        </w:rPr>
-        <w:t xml:space="preserve">. </w:t>
-      </w:r>
-      <w:proofErr w:type="spellStart"/>
-      <w:proofErr w:type="gramStart"/>
-      <w:r>
-        <w:rPr>
-          <w:i/>
-          <w:sz w:val="28"/>
-          <w:szCs w:val="28"/>
-          <w:lang w:val="en-US"/>
-        </w:rPr>
-        <w:t>Matematika</w:t>
-      </w:r>
-      <w:proofErr w:type="spellEnd"/>
-      <w:r>
-        <w:rPr>
-          <w:i/>
-          <w:sz w:val="28"/>
-          <w:szCs w:val="28"/>
-          <w:lang w:val="en-US"/>
-        </w:rPr>
-        <w:t xml:space="preserve"> </w:t>
-      </w:r>
-      <w:proofErr w:type="spellStart"/>
-      <w:r>
-        <w:rPr>
-          <w:i/>
-          <w:sz w:val="28"/>
-          <w:szCs w:val="28"/>
-          <w:lang w:val="en-US"/>
-        </w:rPr>
-        <w:t>i</w:t>
-      </w:r>
-      <w:proofErr w:type="spellEnd"/>
-      <w:r>
-        <w:rPr>
-          <w:i/>
-          <w:sz w:val="28"/>
-          <w:szCs w:val="28"/>
-          <w:lang w:val="en-US"/>
-        </w:rPr>
-        <w:t xml:space="preserve"> </w:t>
-      </w:r>
-      <w:proofErr w:type="spellStart"/>
-      <w:r>
-        <w:rPr>
-          <w:i/>
-          <w:sz w:val="28"/>
-          <w:szCs w:val="28"/>
-          <w:lang w:val="en-US"/>
-        </w:rPr>
-        <w:t>Mehanika</w:t>
-      </w:r>
-      <w:proofErr w:type="spellEnd"/>
-      <w:r>
-        <w:rPr>
-          <w:sz w:val="28"/>
-          <w:szCs w:val="28"/>
-          <w:lang w:val="en-US"/>
-        </w:rPr>
-        <w:t>, 2010, vol. 74, no. 5, pp. 774-788 (in Russian).</w:t>
-      </w:r>
-      <w:proofErr w:type="gramEnd"/>
-    </w:p>
-    <w:p>
-      <w:pPr>
-        <w:autoSpaceDE w:val="0"/>
-        <w:autoSpaceDN w:val="0"/>
-        <w:adjustRightInd w:val="0"/>
-        <w:spacing w:line="276" w:lineRule="auto"/>
-        <w:ind w:firstLine="539"/>
-        <w:jc w:val="both"/>
-        <w:rPr>
           <w:sz w:val="28"/>
           <w:szCs w:val="28"/>
           <w:lang w:val="en-US"/>
@@ -2946,11 +3084,10 @@
           <w:iCs/>
           <w:sz w:val="28"/>
           <w:szCs w:val="28"/>
+          <w:lang w:val="en-US"/>
         </w:rPr>
         <w:t>,</w:t>
       </w:r>
-      <w:bookmarkStart w:id="8" w:name="_GoBack"/>
-      <w:bookmarkEnd w:id="8"/>
       <w:r>
         <w:rPr>
           <w:iCs/>
@@ -5207,7 +5344,7 @@
         </w:rPr>
         <w:t xml:space="preserve">available at: </w:t>
       </w:r>
-      <w:hyperlink r:id="rId6" w:history="1">
+      <w:hyperlink r:id="rId7" w:history="1">
         <w:r>
           <w:rPr>
             <w:rStyle w:val="a3"/>
@@ -5559,7 +5696,7 @@
       </w:r>
     </w:p>
   </w:comment>
-  <w:comment w:id="2" w:author="Nastya" w:date="2016-10-20T14:29:00Z" w:initials="N">
+  <w:comment w:id="2" w:author="Nastya" w:date="2022-11-24T16:18:00Z" w:initials="N">
     <w:p>
       <w:pPr>
         <w:pStyle w:val="a6"/>
@@ -5571,11 +5708,11 @@
         <w:annotationRef/>
       </w:r>
       <w:r>
-        <w:t>расширенная аннотация – не менее 200 слов.</w:t>
+        <w:t>Дата представления статьи</w:t>
       </w:r>
     </w:p>
   </w:comment>
-  <w:comment w:id="3" w:author="Nastya" w:date="2016-10-20T14:24:00Z" w:initials="N">
+  <w:comment w:id="3" w:author="Nastya" w:date="2016-10-20T14:29:00Z" w:initials="N">
     <w:p>
       <w:pPr>
         <w:pStyle w:val="a6"/>
@@ -5587,11 +5724,11 @@
         <w:annotationRef/>
       </w:r>
       <w:r>
-        <w:t>Указать, если есть</w:t>
+        <w:t>расширенная аннотация – не менее 200 слов.</w:t>
       </w:r>
     </w:p>
   </w:comment>
-  <w:comment w:id="4" w:author="Nastya" w:date="2016-10-20T14:27:00Z" w:initials="N">
+  <w:comment w:id="4" w:author="Nastya" w:date="2016-10-20T14:24:00Z" w:initials="N">
     <w:p>
       <w:pPr>
         <w:pStyle w:val="a6"/>
@@ -5603,11 +5740,11 @@
         <w:annotationRef/>
       </w:r>
       <w:r>
-        <w:t>Указать фамилию и инициалы всех авторов (полужирный шрифт)</w:t>
+        <w:t>Указать, если есть</w:t>
       </w:r>
     </w:p>
   </w:comment>
-  <w:comment w:id="5" w:author="Nastya" w:date="2016-10-20T14:25:00Z" w:initials="N">
+  <w:comment w:id="5" w:author="Nastya" w:date="2016-10-20T14:27:00Z" w:initials="N">
     <w:p>
       <w:pPr>
         <w:pStyle w:val="a6"/>
@@ -5619,11 +5756,11 @@
         <w:annotationRef/>
       </w:r>
       <w:r>
-        <w:t>Название журнала дать курсивом, через запятые</w:t>
+        <w:t>Указать фамилию и инициалы всех авторов (полужирный шрифт)</w:t>
       </w:r>
     </w:p>
   </w:comment>
-  <w:comment w:id="6" w:author="Nastya" w:date="2019-05-16T14:48:00Z" w:initials="N">
+  <w:comment w:id="6" w:author="Nastya" w:date="2016-10-20T14:25:00Z" w:initials="N">
     <w:p>
       <w:pPr>
         <w:pStyle w:val="a6"/>
@@ -5635,11 +5772,11 @@
         <w:annotationRef/>
       </w:r>
       <w:r>
-        <w:t>Перевод названия статьи</w:t>
+        <w:t>Название журнала дать курсивом, через запятые</w:t>
       </w:r>
     </w:p>
   </w:comment>
-  <w:comment w:id="7" w:author="Nastya" w:date="2019-05-16T14:48:00Z" w:initials="N">
+  <w:comment w:id="7" w:author="Nastya" w:date="2023-01-19T11:16:00Z" w:initials="N">
     <w:p>
       <w:pPr>
         <w:pStyle w:val="a6"/>
@@ -5651,7 +5788,72 @@
         <w:annotationRef/>
       </w:r>
       <w:r>
+        <w:t xml:space="preserve">Обязательно указать </w:t>
+      </w:r>
+      <w:proofErr w:type="spellStart"/>
+      <w:r>
+        <w:rPr>
+          <w:lang w:val="en-US"/>
+        </w:rPr>
+        <w:t>DOI</w:t>
+      </w:r>
+      <w:proofErr w:type="spellEnd"/>
+      <w:r>
+        <w:rPr>
+          <w:lang w:val="en-US"/>
+        </w:rPr>
+        <w:t xml:space="preserve">, </w:t>
+      </w:r>
+      <w:r>
+        <w:t xml:space="preserve"> если есть</w:t>
+      </w:r>
+    </w:p>
+  </w:comment>
+  <w:comment w:id="9" w:author="Nastya" w:date="2019-05-16T14:48:00Z" w:initials="N">
+    <w:p>
+      <w:pPr>
+        <w:pStyle w:val="a6"/>
+      </w:pPr>
+      <w:r>
+        <w:rPr>
+          <w:rStyle w:val="a5"/>
+        </w:rPr>
+        <w:annotationRef/>
+      </w:r>
+      <w:r>
+        <w:t>Перевод названия статьи</w:t>
+      </w:r>
+    </w:p>
+  </w:comment>
+  <w:comment w:id="10" w:author="Nastya" w:date="2019-05-16T14:48:00Z" w:initials="N">
+    <w:p>
+      <w:pPr>
+        <w:pStyle w:val="a6"/>
+      </w:pPr>
+      <w:r>
+        <w:rPr>
+          <w:rStyle w:val="a5"/>
+        </w:rPr>
+        <w:annotationRef/>
+      </w:r>
+      <w:r>
         <w:t>Транслитерация названия журнала</w:t>
+      </w:r>
+    </w:p>
+  </w:comment>
+  <w:comment w:id="11" w:author="Nastya" w:date="2022-11-24T16:19:00Z" w:initials="N">
+    <w:p>
+      <w:pPr>
+        <w:pStyle w:val="a6"/>
+      </w:pPr>
+      <w:r>
+        <w:rPr>
+          <w:rStyle w:val="a5"/>
+        </w:rPr>
+        <w:annotationRef/>
+      </w:r>
+      <w:r>
+        <w:t>если источник русскоязычный</w:t>
       </w:r>
     </w:p>
   </w:comment>

</xml_diff>